<commit_message>
Format and adapt Unit2 1-2
</commit_message>
<xml_diff>
--- a/Unit2/Unit2 1-2..docx
+++ b/Unit2/Unit2 1-2..docx
@@ -438,8 +438,13 @@
         </w:numPr>
       </w:pPr>
       <w:r>
-        <w:t xml:space="preserve">The Netflix prize is another example. It has recently been cancelled due to FTC concerns over privacy. http://blog.netflix.com/2010/03/this-is-neil-hunt-chief-product- officer.html </w:t>
-      </w:r>
+        <w:t xml:space="preserve">The Netflix prize is another example. It has recently been cancelled due to FTC concerns over privacy. </w:t>
+      </w:r>
+      <w:r>
+        <w:t>http://blogs.wsj.com/digits/2010/03/12/ftcs-privacy-worries-prompt-netflix-to-cancel-contest/</w:t>
+      </w:r>
+      <w:bookmarkStart w:id="0" w:name="_GoBack"/>
+      <w:bookmarkEnd w:id="0"/>
     </w:p>
     <w:p>
       <w:pPr>
@@ -663,7 +668,6 @@
         </w:numPr>
       </w:pPr>
       <w:r>
-        <w:lastRenderedPageBreak/>
         <w:t xml:space="preserve">Every day collect data related to where you go after school—location, means of transportation (walk, bike, etc.), how long it takes to get from one location to the next, </w:t>
       </w:r>
     </w:p>
@@ -718,7 +722,6 @@
           <w:numId w:val="26"/>
         </w:numPr>
       </w:pPr>
-      <w:bookmarkStart w:id="0" w:name="_GoBack"/>
       <w:r>
         <w:t xml:space="preserve">Communication Methods and Data Chart </w:t>
       </w:r>
@@ -735,7 +738,6 @@
         <w:t xml:space="preserve">Data Journal </w:t>
       </w:r>
     </w:p>
-    <w:bookmarkEnd w:id="0"/>
     <w:p>
       <w:r>
         <w:t> </w:t>

</xml_diff>